<commit_message>
add new layout docx prod v7
</commit_message>
<xml_diff>
--- a/docx/Plantilla_Cotizacion_Oficial_PROD.docx
+++ b/docx/Plantilla_Cotizacion_Oficial_PROD.docx
@@ -923,7 +923,23 @@
                 <w:sz w:val="18"/>
                 <w:szCs w:val="18"/>
               </w:rPr>
-              <w:t>{#items}{item}</w:t>
+              <w:t>{#</w:t>
+            </w:r>
+            <w:proofErr w:type="gramStart"/>
+            <w:r>
+              <w:rPr>
+                <w:sz w:val="18"/>
+                <w:szCs w:val="18"/>
+              </w:rPr>
+              <w:t>items}{</w:t>
+            </w:r>
+            <w:proofErr w:type="gramEnd"/>
+            <w:r>
+              <w:rPr>
+                <w:sz w:val="18"/>
+                <w:szCs w:val="18"/>
+              </w:rPr>
+              <w:t>item}</w:t>
             </w:r>
           </w:p>
         </w:tc>
@@ -1051,7 +1067,23 @@
                 <w:sz w:val="18"/>
                 <w:szCs w:val="18"/>
               </w:rPr>
-              <w:t>S/. {total}{/}</w:t>
+              <w:t>S/. {total</w:t>
+            </w:r>
+            <w:proofErr w:type="gramStart"/>
+            <w:r>
+              <w:rPr>
+                <w:sz w:val="18"/>
+                <w:szCs w:val="18"/>
+              </w:rPr>
+              <w:t>}{</w:t>
+            </w:r>
+            <w:proofErr w:type="gramEnd"/>
+            <w:r>
+              <w:rPr>
+                <w:sz w:val="18"/>
+                <w:szCs w:val="18"/>
+              </w:rPr>
+              <w:t>/}</w:t>
             </w:r>
           </w:p>
         </w:tc>
@@ -1270,6 +1302,77 @@
                 <w:szCs w:val="18"/>
               </w:rPr>
             </w:pPr>
+            <w:r>
+              <w:rPr>
+                <w:noProof/>
+                <w:sz w:val="20"/>
+                <w:szCs w:val="20"/>
+                <w:lang w:eastAsia="es-PE"/>
+              </w:rPr>
+              <w:drawing>
+                <wp:anchor distT="0" distB="0" distL="114300" distR="114300" simplePos="0" relativeHeight="251658240" behindDoc="1" locked="0" layoutInCell="1" allowOverlap="1" wp14:anchorId="457DA470" wp14:editId="528BD7CA">
+                  <wp:simplePos x="0" y="0"/>
+                  <wp:positionH relativeFrom="column">
+                    <wp:posOffset>-2002155</wp:posOffset>
+                  </wp:positionH>
+                  <wp:positionV relativeFrom="paragraph">
+                    <wp:posOffset>-991235</wp:posOffset>
+                  </wp:positionV>
+                  <wp:extent cx="2586990" cy="1754505"/>
+                  <wp:effectExtent l="0" t="0" r="0" b="0"/>
+                  <wp:wrapNone/>
+                  <wp:docPr id="5" name="0 Imagen"/>
+                  <wp:cNvGraphicFramePr>
+                    <a:graphicFrameLocks xmlns:a="http://schemas.openxmlformats.org/drawingml/2006/main" noChangeAspect="1"/>
+                  </wp:cNvGraphicFramePr>
+                  <a:graphic xmlns:a="http://schemas.openxmlformats.org/drawingml/2006/main">
+                    <a:graphicData uri="http://schemas.openxmlformats.org/drawingml/2006/picture">
+                      <pic:pic xmlns:pic="http://schemas.openxmlformats.org/drawingml/2006/picture">
+                        <pic:nvPicPr>
+                          <pic:cNvPr id="0" name="WhatsApp_Image_2025-07-23_at_10.47.19_AM-removebg-preview.png"/>
+                          <pic:cNvPicPr/>
+                        </pic:nvPicPr>
+                        <pic:blipFill rotWithShape="1">
+                          <a:blip r:embed="rId8">
+                            <a:lum bright="70000" contrast="-70000"/>
+                            <a:extLst>
+                              <a:ext uri="{28A0092B-C50C-407E-A947-70E740481C1C}">
+                                <a14:useLocalDpi xmlns:a14="http://schemas.microsoft.com/office/drawing/2010/main" val="0"/>
+                              </a:ext>
+                            </a:extLst>
+                          </a:blip>
+                          <a:srcRect t="10537" b="10934"/>
+                          <a:stretch/>
+                        </pic:blipFill>
+                        <pic:spPr bwMode="auto">
+                          <a:xfrm>
+                            <a:off x="0" y="0"/>
+                            <a:ext cx="2586990" cy="1754505"/>
+                          </a:xfrm>
+                          <a:prstGeom prst="rect">
+                            <a:avLst/>
+                          </a:prstGeom>
+                          <a:ln>
+                            <a:noFill/>
+                          </a:ln>
+                          <a:extLst>
+                            <a:ext uri="{53640926-AAD7-44D8-BBD7-CCE9431645EC}">
+                              <a14:shadowObscured xmlns:a14="http://schemas.microsoft.com/office/drawing/2010/main"/>
+                            </a:ext>
+                          </a:extLst>
+                        </pic:spPr>
+                      </pic:pic>
+                    </a:graphicData>
+                  </a:graphic>
+                  <wp14:sizeRelH relativeFrom="page">
+                    <wp14:pctWidth>0</wp14:pctWidth>
+                  </wp14:sizeRelH>
+                  <wp14:sizeRelV relativeFrom="page">
+                    <wp14:pctHeight>0</wp14:pctHeight>
+                  </wp14:sizeRelV>
+                </wp:anchor>
+              </w:drawing>
+            </w:r>
           </w:p>
         </w:tc>
         <w:tc>
@@ -1606,6 +1709,15 @@
           <w:szCs w:val="18"/>
         </w:rPr>
         <w:t>La cotización de mano de obra no incluye repuestos.</w:t>
+      </w:r>
+      <w:r>
+        <w:rPr>
+          <w:noProof/>
+          <w:sz w:val="20"/>
+          <w:szCs w:val="20"/>
+          <w:lang w:eastAsia="es-PE"/>
+        </w:rPr>
+        <w:t xml:space="preserve"> </w:t>
       </w:r>
     </w:p>
     <w:p>
@@ -2021,7 +2133,7 @@
       </w:r>
     </w:p>
     <w:sectPr>
-      <w:headerReference w:type="default" r:id="rId8"/>
+      <w:headerReference w:type="default" r:id="rId9"/>
       <w:pgSz w:w="11906" w:h="16838"/>
       <w:pgMar w:top="1440" w:right="1440" w:bottom="1134" w:left="1440" w:header="284" w:footer="567" w:gutter="0"/>
       <w:cols w:space="708"/>

</xml_diff>

<commit_message>
add new layout docx prod v8
</commit_message>
<xml_diff>
--- a/docx/Plantilla_Cotizacion_Oficial_PROD.docx
+++ b/docx/Plantilla_Cotizacion_Oficial_PROD.docx
@@ -20,10 +20,28 @@
         <w:t>Estimados señores:</w:t>
       </w:r>
     </w:p>
+    <w:p>
+      <w:pPr>
+        <w:spacing w:line="240" w:lineRule="auto"/>
+        <w:rPr>
+          <w:i/>
+          <w:sz w:val="18"/>
+          <w:szCs w:val="20"/>
+        </w:rPr>
+      </w:pPr>
+      <w:r>
+        <w:rPr>
+          <w:i/>
+          <w:sz w:val="18"/>
+          <w:szCs w:val="20"/>
+        </w:rPr>
+        <w:t>Atendiendo a su solicitud, presentamos a continuación nuestra propuesta comercial:</w:t>
+      </w:r>
+    </w:p>
     <w:tbl>
       <w:tblPr>
         <w:tblStyle w:val="Tablaconcuadrcula"/>
-        <w:tblpPr w:leftFromText="141" w:rightFromText="141" w:vertAnchor="page" w:horzAnchor="margin" w:tblpXSpec="center" w:tblpY="2836"/>
+        <w:tblpPr w:leftFromText="141" w:rightFromText="141" w:vertAnchor="page" w:horzAnchor="margin" w:tblpXSpec="center" w:tblpY="3136"/>
         <w:tblW w:w="0" w:type="auto"/>
         <w:tblLook w:val="04A0" w:firstRow="1" w:lastRow="0" w:firstColumn="1" w:lastColumn="0" w:noHBand="0" w:noVBand="1"/>
       </w:tblPr>
@@ -48,6 +66,7 @@
                 <w:szCs w:val="20"/>
               </w:rPr>
             </w:pPr>
+            <w:bookmarkStart w:id="0" w:name="_Hlk205851232"/>
             <w:r>
               <w:rPr>
                 <w:b/>
@@ -182,27 +201,7 @@
                 <w:szCs w:val="20"/>
                 <w:lang w:eastAsia="es-PE"/>
               </w:rPr>
-              <w:t>{</w:t>
-            </w:r>
-            <w:r>
-              <w:rPr>
-                <w:rFonts w:ascii="Calibri" w:eastAsia="Times New Roman" w:hAnsi="Calibri" w:cs="Calibri"/>
-                <w:color w:val="000000"/>
-                <w:sz w:val="18"/>
-                <w:szCs w:val="20"/>
-                <w:lang w:eastAsia="es-PE"/>
-              </w:rPr>
-              <w:t>fecha</w:t>
-            </w:r>
-            <w:r>
-              <w:rPr>
-                <w:rFonts w:ascii="Calibri" w:eastAsia="Times New Roman" w:hAnsi="Calibri" w:cs="Calibri"/>
-                <w:color w:val="000000"/>
-                <w:sz w:val="18"/>
-                <w:szCs w:val="20"/>
-                <w:lang w:eastAsia="es-PE"/>
-              </w:rPr>
-              <w:t>}</w:t>
+              <w:t>{fecha}</w:t>
             </w:r>
           </w:p>
         </w:tc>
@@ -237,18 +236,7 @@
                 <w:szCs w:val="20"/>
                 <w:lang w:eastAsia="es-PE"/>
               </w:rPr>
-              <w:t>DNI / RUC</w:t>
-            </w:r>
-            <w:r>
-              <w:rPr>
-                <w:rFonts w:ascii="Calibri" w:eastAsia="Times New Roman" w:hAnsi="Calibri" w:cs="Calibri"/>
-                <w:b/>
-                <w:color w:val="1F497D" w:themeColor="text2"/>
-                <w:sz w:val="18"/>
-                <w:szCs w:val="20"/>
-                <w:lang w:eastAsia="es-PE"/>
-              </w:rPr>
-              <w:t>:</w:t>
+              <w:t>DNI / RUC:</w:t>
             </w:r>
             <w:r>
               <w:rPr>
@@ -692,24 +680,15 @@
           </w:p>
         </w:tc>
       </w:tr>
+      <w:bookmarkEnd w:id="0"/>
     </w:tbl>
     <w:p>
       <w:pPr>
-        <w:spacing w:line="240" w:lineRule="auto"/>
-        <w:rPr>
-          <w:i/>
-          <w:sz w:val="18"/>
+        <w:rPr>
+          <w:sz w:val="20"/>
           <w:szCs w:val="20"/>
         </w:rPr>
       </w:pPr>
-      <w:r>
-        <w:rPr>
-          <w:i/>
-          <w:sz w:val="18"/>
-          <w:szCs w:val="20"/>
-        </w:rPr>
-        <w:t>Atendiendo a su solicitud, presentamos a continuación nuestra propuesta comercial:</w:t>
-      </w:r>
     </w:p>
     <w:p>
       <w:pPr>
@@ -1310,7 +1289,7 @@
                 <w:lang w:eastAsia="es-PE"/>
               </w:rPr>
               <w:drawing>
-                <wp:anchor distT="0" distB="0" distL="114300" distR="114300" simplePos="0" relativeHeight="251658240" behindDoc="1" locked="0" layoutInCell="1" allowOverlap="1" wp14:anchorId="457DA470" wp14:editId="528BD7CA">
+                <wp:anchor distT="0" distB="0" distL="114300" distR="114300" simplePos="0" relativeHeight="251657216" behindDoc="1" locked="0" layoutInCell="1" allowOverlap="1" wp14:anchorId="457DA470" wp14:editId="528BD7CA">
                   <wp:simplePos x="0" y="0"/>
                   <wp:positionH relativeFrom="column">
                     <wp:posOffset>-2002155</wp:posOffset>
@@ -3200,7 +3179,6 @@
   <w:style w:type="character" w:default="1" w:styleId="Fuentedeprrafopredeter">
     <w:name w:val="Default Paragraph Font"/>
     <w:uiPriority w:val="1"/>
-    <w:semiHidden/>
     <w:unhideWhenUsed/>
   </w:style>
   <w:style w:type="table" w:default="1" w:styleId="Tablanormal">

</xml_diff>

<commit_message>
add new layout docx prod v9
</commit_message>
<xml_diff>
--- a/docx/Plantilla_Cotizacion_Oficial_PROD.docx
+++ b/docx/Plantilla_Cotizacion_Oficial_PROD.docx
@@ -682,14 +682,6 @@
       </w:tr>
       <w:bookmarkEnd w:id="0"/>
     </w:tbl>
-    <w:p>
-      <w:pPr>
-        <w:rPr>
-          <w:sz w:val="20"/>
-          <w:szCs w:val="20"/>
-        </w:rPr>
-      </w:pPr>
-    </w:p>
     <w:p>
       <w:pPr>
         <w:rPr>
@@ -902,23 +894,7 @@
                 <w:sz w:val="18"/>
                 <w:szCs w:val="18"/>
               </w:rPr>
-              <w:t>{#</w:t>
-            </w:r>
-            <w:proofErr w:type="gramStart"/>
-            <w:r>
-              <w:rPr>
-                <w:sz w:val="18"/>
-                <w:szCs w:val="18"/>
-              </w:rPr>
-              <w:t>items}{</w:t>
-            </w:r>
-            <w:proofErr w:type="gramEnd"/>
-            <w:r>
-              <w:rPr>
-                <w:sz w:val="18"/>
-                <w:szCs w:val="18"/>
-              </w:rPr>
-              <w:t>item}</w:t>
+              <w:t>{#items}{item}</w:t>
             </w:r>
           </w:p>
         </w:tc>
@@ -1046,23 +1022,7 @@
                 <w:sz w:val="18"/>
                 <w:szCs w:val="18"/>
               </w:rPr>
-              <w:t>S/. {total</w:t>
-            </w:r>
-            <w:proofErr w:type="gramStart"/>
-            <w:r>
-              <w:rPr>
-                <w:sz w:val="18"/>
-                <w:szCs w:val="18"/>
-              </w:rPr>
-              <w:t>}{</w:t>
-            </w:r>
-            <w:proofErr w:type="gramEnd"/>
-            <w:r>
-              <w:rPr>
-                <w:sz w:val="18"/>
-                <w:szCs w:val="18"/>
-              </w:rPr>
-              <w:t>/}</w:t>
+              <w:t>S/. {total}{/}</w:t>
             </w:r>
           </w:p>
         </w:tc>
@@ -3179,6 +3139,7 @@
   <w:style w:type="character" w:default="1" w:styleId="Fuentedeprrafopredeter">
     <w:name w:val="Default Paragraph Font"/>
     <w:uiPriority w:val="1"/>
+    <w:semiHidden/>
     <w:unhideWhenUsed/>
   </w:style>
   <w:style w:type="table" w:default="1" w:styleId="Tablanormal">

</xml_diff>